<commit_message>
Update er and schema.
</commit_message>
<xml_diff>
--- a/design/er_schema/entity_relationship/21-03-2023-diagram.docx
+++ b/design/er_schema/entity_relationship/21-03-2023-diagram.docx
@@ -557,15 +557,16 @@
           <w:b/>
         </w:rPr>
       </w:pPr>
+      <w:bookmarkStart w:id="0" w:name="_GoBack"/>
       <w:r>
         <w:rPr>
           <w:b/>
           <w:noProof/>
         </w:rPr>
         <w:drawing>
-          <wp:inline distT="0" distB="0" distL="0" distR="0" wp14:anchorId="266F9BC0" wp14:editId="2C12656B">
-            <wp:extent cx="5943600" cy="2735580"/>
-            <wp:effectExtent l="0" t="0" r="0" b="7620"/>
+          <wp:inline distT="0" distB="0" distL="0" distR="0" wp14:anchorId="266F9BC0" wp14:editId="7317792F">
+            <wp:extent cx="5943087" cy="2735580"/>
+            <wp:effectExtent l="0" t="0" r="635" b="7620"/>
             <wp:docPr id="3" name="Picture 3"/>
             <wp:cNvGraphicFramePr>
               <a:graphicFrameLocks xmlns:a="http://schemas.openxmlformats.org/drawingml/2006/main" noChangeAspect="1"/>
@@ -592,7 +593,7 @@
                   <pic:spPr>
                     <a:xfrm>
                       <a:off x="0" y="0"/>
-                      <a:ext cx="5943600" cy="2735580"/>
+                      <a:ext cx="5943087" cy="2735580"/>
                     </a:xfrm>
                     <a:prstGeom prst="rect">
                       <a:avLst/>
@@ -604,7 +605,6 @@
           </wp:inline>
         </w:drawing>
       </w:r>
-      <w:bookmarkStart w:id="0" w:name="_GoBack"/>
       <w:bookmarkEnd w:id="0"/>
     </w:p>
     <w:sectPr>
@@ -2028,7 +2028,7 @@
 </file>
 
 <file path=customXml/itemProps1.xml><?xml version="1.0" encoding="utf-8"?>
-<ds:datastoreItem xmlns:ds="http://schemas.openxmlformats.org/officeDocument/2006/customXml" ds:itemID="{77B2C37B-B614-489E-B085-8375F7812E1D}">
+<ds:datastoreItem xmlns:ds="http://schemas.openxmlformats.org/officeDocument/2006/customXml" ds:itemID="{C5EC9178-3AC5-45C2-BBC1-30ECE5DD6C33}">
   <ds:schemaRefs>
     <ds:schemaRef ds:uri="http://schemas.openxmlformats.org/officeDocument/2006/bibliography"/>
   </ds:schemaRefs>

</xml_diff>

<commit_message>
Fix ER Diagram and schema.
</commit_message>
<xml_diff>
--- a/design/er_schema/entity_relationship/21-03-2023-diagram.docx
+++ b/design/er_schema/entity_relationship/21-03-2023-diagram.docx
@@ -564,9 +564,9 @@
           <w:noProof/>
         </w:rPr>
         <w:drawing>
-          <wp:inline distT="0" distB="0" distL="0" distR="0" wp14:anchorId="266F9BC0" wp14:editId="7317792F">
-            <wp:extent cx="5943087" cy="2735580"/>
-            <wp:effectExtent l="0" t="0" r="635" b="7620"/>
+          <wp:inline distT="0" distB="0" distL="0" distR="0" wp14:anchorId="266F9BC0" wp14:editId="7729594B">
+            <wp:extent cx="5774249" cy="2735580"/>
+            <wp:effectExtent l="0" t="0" r="0" b="7620"/>
             <wp:docPr id="3" name="Picture 3"/>
             <wp:cNvGraphicFramePr>
               <a:graphicFrameLocks xmlns:a="http://schemas.openxmlformats.org/drawingml/2006/main" noChangeAspect="1"/>
@@ -593,7 +593,7 @@
                   <pic:spPr>
                     <a:xfrm>
                       <a:off x="0" y="0"/>
-                      <a:ext cx="5943087" cy="2735580"/>
+                      <a:ext cx="5774249" cy="2735580"/>
                     </a:xfrm>
                     <a:prstGeom prst="rect">
                       <a:avLst/>
@@ -2028,7 +2028,7 @@
 </file>
 
 <file path=customXml/itemProps1.xml><?xml version="1.0" encoding="utf-8"?>
-<ds:datastoreItem xmlns:ds="http://schemas.openxmlformats.org/officeDocument/2006/customXml" ds:itemID="{C5EC9178-3AC5-45C2-BBC1-30ECE5DD6C33}">
+<ds:datastoreItem xmlns:ds="http://schemas.openxmlformats.org/officeDocument/2006/customXml" ds:itemID="{893DCCB0-0CED-4822-8834-297C6A24DCE0}">
   <ds:schemaRefs>
     <ds:schemaRef ds:uri="http://schemas.openxmlformats.org/officeDocument/2006/bibliography"/>
   </ds:schemaRefs>

</xml_diff>